<commit_message>
Test commit, using GitHub Desktop
</commit_message>
<xml_diff>
--- a/web_2022/Lab/description.docx
+++ b/web_2022/Lab/description.docx
@@ -1,6 +1,6 @@
 
 <file path=word/document.xml><?xml version="1.0" encoding="utf-8"?>
-<w:document xmlns:wpc="http://schemas.microsoft.com/office/word/2010/wordprocessingCanvas" xmlns:cx="http://schemas.microsoft.com/office/drawing/2014/chartex" xmlns:cx1="http://schemas.microsoft.com/office/drawing/2015/9/8/chartex" xmlns:cx2="http://schemas.microsoft.com/office/drawing/2015/10/21/chartex" xmlns:cx3="http://schemas.microsoft.com/office/drawing/2016/5/9/chartex" xmlns:cx4="http://schemas.microsoft.com/office/drawing/2016/5/10/chartex" xmlns:cx5="http://schemas.microsoft.com/office/drawing/2016/5/11/chartex" xmlns:cx6="http://schemas.microsoft.com/office/drawing/2016/5/12/chartex" xmlns:cx7="http://schemas.microsoft.com/office/drawing/2016/5/13/chartex" xmlns:cx8="http://schemas.microsoft.com/office/drawing/2016/5/14/chartex" xmlns:mc="http://schemas.openxmlformats.org/markup-compatibility/2006" xmlns:aink="http://schemas.microsoft.com/office/drawing/2016/ink" xmlns:am3d="http://schemas.microsoft.com/office/drawing/2017/model3d" xmlns:o="urn:schemas-microsoft-com:office:office" xmlns:r="http://schemas.openxmlformats.org/officeDocument/2006/relationships" xmlns:m="http://schemas.openxmlformats.org/officeDocument/2006/math" xmlns:v="urn:schemas-microsoft-com:vml" xmlns:wp14="http://schemas.microsoft.com/office/word/2010/wordprocessingDrawing" xmlns:wp="http://schemas.openxmlformats.org/drawingml/2006/wordprocessingDrawing" xmlns:w10="urn:schemas-microsoft-com:office:word" xmlns:w="http://schemas.openxmlformats.org/wordprocessingml/2006/main" xmlns:w14="http://schemas.microsoft.com/office/word/2010/wordml" xmlns:w15="http://schemas.microsoft.com/office/word/2012/wordml" xmlns:w16cex="http://schemas.microsoft.com/office/word/2018/wordml/cex" xmlns:w16cid="http://schemas.microsoft.com/office/word/2016/wordml/cid" xmlns:w16="http://schemas.microsoft.com/office/word/2018/wordml" xmlns:w16se="http://schemas.microsoft.com/office/word/2015/wordml/symex" xmlns:wpg="http://schemas.microsoft.com/office/word/2010/wordprocessingGroup" xmlns:wpi="http://schemas.microsoft.com/office/word/2010/wordprocessingInk" xmlns:wne="http://schemas.microsoft.com/office/word/2006/wordml" xmlns:wps="http://schemas.microsoft.com/office/word/2010/wordprocessingShape" mc:Ignorable="w14 w15 w16se w16cid w16 w16cex wp14">
+<w:document xmlns:wpc="http://schemas.microsoft.com/office/word/2010/wordprocessingCanvas" xmlns:cx="http://schemas.microsoft.com/office/drawing/2014/chartex" xmlns:cx1="http://schemas.microsoft.com/office/drawing/2015/9/8/chartex" xmlns:cx2="http://schemas.microsoft.com/office/drawing/2015/10/21/chartex" xmlns:cx3="http://schemas.microsoft.com/office/drawing/2016/5/9/chartex" xmlns:cx4="http://schemas.microsoft.com/office/drawing/2016/5/10/chartex" xmlns:cx5="http://schemas.microsoft.com/office/drawing/2016/5/11/chartex" xmlns:cx6="http://schemas.microsoft.com/office/drawing/2016/5/12/chartex" xmlns:cx7="http://schemas.microsoft.com/office/drawing/2016/5/13/chartex" xmlns:cx8="http://schemas.microsoft.com/office/drawing/2016/5/14/chartex" xmlns:mc="http://schemas.openxmlformats.org/markup-compatibility/2006" xmlns:aink="http://schemas.microsoft.com/office/drawing/2016/ink" xmlns:am3d="http://schemas.microsoft.com/office/drawing/2017/model3d" xmlns:o="urn:schemas-microsoft-com:office:office" xmlns:oel="http://schemas.microsoft.com/office/2019/extlst" xmlns:r="http://schemas.openxmlformats.org/officeDocument/2006/relationships" xmlns:m="http://schemas.openxmlformats.org/officeDocument/2006/math" xmlns:v="urn:schemas-microsoft-com:vml" xmlns:wp14="http://schemas.microsoft.com/office/word/2010/wordprocessingDrawing" xmlns:wp="http://schemas.openxmlformats.org/drawingml/2006/wordprocessingDrawing" xmlns:w10="urn:schemas-microsoft-com:office:word" xmlns:w="http://schemas.openxmlformats.org/wordprocessingml/2006/main" xmlns:w14="http://schemas.microsoft.com/office/word/2010/wordml" xmlns:w15="http://schemas.microsoft.com/office/word/2012/wordml" xmlns:w16cex="http://schemas.microsoft.com/office/word/2018/wordml/cex" xmlns:w16cid="http://schemas.microsoft.com/office/word/2016/wordml/cid" xmlns:w16="http://schemas.microsoft.com/office/word/2018/wordml" xmlns:w16sdtdh="http://schemas.microsoft.com/office/word/2020/wordml/sdtdatahash" xmlns:w16se="http://schemas.microsoft.com/office/word/2015/wordml/symex" xmlns:wpg="http://schemas.microsoft.com/office/word/2010/wordprocessingGroup" xmlns:wpi="http://schemas.microsoft.com/office/word/2010/wordprocessingInk" xmlns:wne="http://schemas.microsoft.com/office/word/2006/wordml" xmlns:wps="http://schemas.microsoft.com/office/word/2010/wordprocessingShape" mc:Ignorable="w14 w15 w16se w16cid w16 w16cex w16sdtdh wp14">
   <w:body>
     <w:p>
       <w:pPr>
@@ -42,13 +42,8 @@
         </w:rPr>
         <w:t>З</w:t>
       </w:r>
-      <w:proofErr w:type="spellStart"/>
-      <w:r>
-        <w:t>адание</w:t>
-      </w:r>
-      <w:proofErr w:type="spellEnd"/>
-      <w:r>
-        <w:t xml:space="preserve"> содержит: </w:t>
+      <w:r>
+        <w:t xml:space="preserve">адание содержит: </w:t>
       </w:r>
     </w:p>
     <w:p>
@@ -91,19 +86,11 @@
         </w:rPr>
         <w:t xml:space="preserve">     </w:t>
       </w:r>
-      <w:proofErr w:type="spellStart"/>
-      <w:r>
-        <w:rPr>
-          <w:b/>
-        </w:rPr>
-        <w:t>header</w:t>
-      </w:r>
-      <w:proofErr w:type="spellEnd"/>
-      <w:r>
-        <w:rPr>
-          <w:b/>
-        </w:rPr>
-        <w:t xml:space="preserve"> </w:t>
+      <w:r>
+        <w:rPr>
+          <w:b/>
+        </w:rPr>
+        <w:t xml:space="preserve">header </w:t>
       </w:r>
       <w:r>
         <w:t>- шапка сайта</w:t>
@@ -123,19 +110,11 @@
         </w:rPr>
         <w:t xml:space="preserve">     </w:t>
       </w:r>
-      <w:proofErr w:type="spellStart"/>
-      <w:r>
-        <w:rPr>
-          <w:b/>
-        </w:rPr>
-        <w:t>menu</w:t>
-      </w:r>
-      <w:proofErr w:type="spellEnd"/>
-      <w:r>
-        <w:rPr>
-          <w:b/>
-        </w:rPr>
-        <w:t xml:space="preserve"> </w:t>
+      <w:r>
+        <w:rPr>
+          <w:b/>
+        </w:rPr>
+        <w:t xml:space="preserve">menu </w:t>
       </w:r>
       <w:r>
         <w:t>– главное навигационное меню</w:t>
@@ -155,19 +134,11 @@
         </w:rPr>
         <w:t xml:space="preserve">     </w:t>
       </w:r>
-      <w:proofErr w:type="spellStart"/>
-      <w:r>
-        <w:rPr>
-          <w:b/>
-        </w:rPr>
-        <w:t>slider</w:t>
-      </w:r>
-      <w:proofErr w:type="spellEnd"/>
-      <w:r>
-        <w:rPr>
-          <w:b/>
-        </w:rPr>
-        <w:t xml:space="preserve"> </w:t>
+      <w:r>
+        <w:rPr>
+          <w:b/>
+        </w:rPr>
+        <w:t xml:space="preserve">slider </w:t>
       </w:r>
       <w:r>
         <w:t>– блок со статичным изображением</w:t>
@@ -187,19 +158,11 @@
         </w:rPr>
         <w:t xml:space="preserve">     </w:t>
       </w:r>
-      <w:proofErr w:type="spellStart"/>
-      <w:r>
-        <w:rPr>
-          <w:b/>
-        </w:rPr>
-        <w:t>content</w:t>
-      </w:r>
-      <w:proofErr w:type="spellEnd"/>
-      <w:r>
-        <w:rPr>
-          <w:b/>
-        </w:rPr>
-        <w:t xml:space="preserve"> </w:t>
+      <w:r>
+        <w:rPr>
+          <w:b/>
+        </w:rPr>
+        <w:t xml:space="preserve">content </w:t>
       </w:r>
       <w:r>
         <w:t>– область контента.</w:t>
@@ -219,19 +182,11 @@
         </w:rPr>
         <w:t xml:space="preserve">     </w:t>
       </w:r>
-      <w:proofErr w:type="spellStart"/>
-      <w:r>
-        <w:rPr>
-          <w:b/>
-        </w:rPr>
-        <w:t>footer</w:t>
-      </w:r>
-      <w:proofErr w:type="spellEnd"/>
-      <w:r>
-        <w:rPr>
-          <w:b/>
-        </w:rPr>
-        <w:t xml:space="preserve"> </w:t>
+      <w:r>
+        <w:rPr>
+          <w:b/>
+        </w:rPr>
+        <w:t xml:space="preserve">footer </w:t>
       </w:r>
       <w:r>
         <w:t>- футер сайта</w:t>
@@ -343,7 +298,7 @@
       <w:pPr>
         <w:ind w:left="720" w:hanging="360"/>
         <w:rPr>
-          <w:lang w:val="en-US"/>
+          <w:lang w:val="ru-RU"/>
         </w:rPr>
       </w:pPr>
       <w:r>
@@ -371,49 +326,7 @@
         <w:rPr>
           <w:highlight w:val="green"/>
         </w:rPr>
-        <w:t xml:space="preserve">Основной шрифт PT </w:t>
-      </w:r>
-      <w:proofErr w:type="spellStart"/>
-      <w:r>
-        <w:rPr>
-          <w:highlight w:val="green"/>
-        </w:rPr>
-        <w:t>Sans</w:t>
-      </w:r>
-      <w:proofErr w:type="spellEnd"/>
-      <w:r>
-        <w:rPr>
-          <w:highlight w:val="green"/>
-        </w:rPr>
-        <w:t xml:space="preserve"> 14px и межстрочное расстояние 22px (если иное не указано на макете). Цвет текста должен соответствовать макету. Шрифт подключается с сервиса </w:t>
-      </w:r>
-      <w:proofErr w:type="spellStart"/>
-      <w:r>
-        <w:rPr>
-          <w:highlight w:val="green"/>
-        </w:rPr>
-        <w:t>Google</w:t>
-      </w:r>
-      <w:proofErr w:type="spellEnd"/>
-      <w:r>
-        <w:rPr>
-          <w:highlight w:val="green"/>
-        </w:rPr>
-        <w:t xml:space="preserve"> </w:t>
-      </w:r>
-      <w:proofErr w:type="spellStart"/>
-      <w:r>
-        <w:rPr>
-          <w:highlight w:val="green"/>
-        </w:rPr>
-        <w:t>Fonts</w:t>
-      </w:r>
-      <w:proofErr w:type="spellEnd"/>
-      <w:r>
-        <w:rPr>
-          <w:highlight w:val="green"/>
-        </w:rPr>
-        <w:t>.</w:t>
+        <w:t>Основной шрифт PT Sans 14px и межстрочное расстояние 22px (если иное не указано на макете). Цвет текста должен соответствовать макету. Шрифт подключается с сервиса Google Fonts.</w:t>
       </w:r>
     </w:p>
     <w:p>
@@ -517,97 +430,75 @@
       <w:r>
         <w:t xml:space="preserve">Основные блоки сайта </w:t>
       </w:r>
-      <w:proofErr w:type="spellStart"/>
       <w:r>
         <w:rPr>
           <w:b/>
         </w:rPr>
         <w:t>header</w:t>
       </w:r>
-      <w:proofErr w:type="spellEnd"/>
       <w:r>
         <w:t xml:space="preserve">, </w:t>
       </w:r>
-      <w:proofErr w:type="spellStart"/>
       <w:r>
         <w:rPr>
           <w:b/>
         </w:rPr>
         <w:t>menu</w:t>
       </w:r>
-      <w:proofErr w:type="spellEnd"/>
       <w:r>
         <w:t xml:space="preserve">, </w:t>
       </w:r>
-      <w:proofErr w:type="spellStart"/>
       <w:r>
         <w:rPr>
           <w:b/>
         </w:rPr>
         <w:t>slider</w:t>
       </w:r>
-      <w:proofErr w:type="spellEnd"/>
       <w:r>
         <w:t xml:space="preserve">, </w:t>
       </w:r>
-      <w:proofErr w:type="spellStart"/>
       <w:r>
         <w:rPr>
           <w:b/>
         </w:rPr>
         <w:t>content</w:t>
       </w:r>
-      <w:proofErr w:type="spellEnd"/>
       <w:r>
         <w:t xml:space="preserve">, </w:t>
       </w:r>
-      <w:proofErr w:type="spellStart"/>
-      <w:r>
-        <w:rPr>
-          <w:b/>
-        </w:rPr>
-        <w:t>footer</w:t>
-      </w:r>
-      <w:proofErr w:type="spellEnd"/>
-      <w:r>
-        <w:rPr>
-          <w:b/>
-        </w:rPr>
-        <w:t xml:space="preserve"> </w:t>
+      <w:r>
+        <w:rPr>
+          <w:b/>
+        </w:rPr>
+        <w:t xml:space="preserve">footer </w:t>
       </w:r>
       <w:r>
         <w:t xml:space="preserve">должны быть самостоятельными. То есть при удалении какого-либо блока верстка не должна распадаться. При удалении блоков </w:t>
       </w:r>
-      <w:proofErr w:type="spellStart"/>
       <w:r>
         <w:rPr>
           <w:b/>
         </w:rPr>
         <w:t>menu</w:t>
       </w:r>
-      <w:proofErr w:type="spellEnd"/>
       <w:r>
         <w:t xml:space="preserve">, </w:t>
       </w:r>
-      <w:proofErr w:type="spellStart"/>
       <w:r>
         <w:rPr>
           <w:b/>
         </w:rPr>
         <w:t>slider</w:t>
       </w:r>
-      <w:proofErr w:type="spellEnd"/>
       <w:r>
         <w:t xml:space="preserve">, </w:t>
       </w:r>
-      <w:proofErr w:type="spellStart"/>
       <w:r>
         <w:rPr>
           <w:b/>
         </w:rPr>
         <w:t>content</w:t>
       </w:r>
-      <w:proofErr w:type="spellEnd"/>
       <w:r>
         <w:t xml:space="preserve"> верхняя и нижняя части макета должны быть прижаты к верху и к низу окна браузера соответственно.</w:t>
       </w:r>
@@ -643,19 +534,11 @@
       <w:r>
         <w:t xml:space="preserve">Изменение размеров и/или удаление одного из блоков области </w:t>
       </w:r>
-      <w:proofErr w:type="spellStart"/>
-      <w:r>
-        <w:rPr>
-          <w:b/>
-        </w:rPr>
-        <w:t>header</w:t>
-      </w:r>
-      <w:proofErr w:type="spellEnd"/>
-      <w:r>
-        <w:rPr>
-          <w:b/>
-        </w:rPr>
-        <w:t xml:space="preserve"> </w:t>
+      <w:r>
+        <w:rPr>
+          <w:b/>
+        </w:rPr>
+        <w:t xml:space="preserve">header </w:t>
       </w:r>
       <w:r>
         <w:t>не должно влиять на другой блок.</w:t>
@@ -701,7 +584,6 @@
         </w:rPr>
         <w:t xml:space="preserve">Основное навигационное меню (область </w:t>
       </w:r>
-      <w:proofErr w:type="spellStart"/>
       <w:r>
         <w:rPr>
           <w:b/>
@@ -709,14 +591,12 @@
         </w:rPr>
         <w:t>menu</w:t>
       </w:r>
-      <w:proofErr w:type="spellEnd"/>
       <w:r>
         <w:rPr>
           <w:highlight w:val="green"/>
         </w:rPr>
         <w:t xml:space="preserve">) и меню в области </w:t>
       </w:r>
-      <w:proofErr w:type="spellStart"/>
       <w:r>
         <w:rPr>
           <w:b/>
@@ -724,28 +604,18 @@
         </w:rPr>
         <w:t>footer</w:t>
       </w:r>
-      <w:proofErr w:type="spellEnd"/>
       <w:r>
         <w:rPr>
           <w:highlight w:val="green"/>
         </w:rPr>
         <w:t xml:space="preserve"> должны быть сверстаны в виде стилизованных списков. При этом меню в области </w:t>
       </w:r>
-      <w:proofErr w:type="spellStart"/>
-      <w:r>
-        <w:rPr>
-          <w:b/>
-          <w:highlight w:val="green"/>
-        </w:rPr>
-        <w:t>menu</w:t>
-      </w:r>
-      <w:proofErr w:type="spellEnd"/>
-      <w:r>
-        <w:rPr>
-          <w:b/>
-          <w:highlight w:val="green"/>
-        </w:rPr>
-        <w:t xml:space="preserve"> </w:t>
+      <w:r>
+        <w:rPr>
+          <w:b/>
+          <w:highlight w:val="green"/>
+        </w:rPr>
+        <w:t xml:space="preserve">menu </w:t>
       </w:r>
       <w:r>
         <w:rPr>
@@ -792,7 +662,6 @@
         </w:rPr>
         <w:t xml:space="preserve">Логотип в области </w:t>
       </w:r>
-      <w:proofErr w:type="spellStart"/>
       <w:r>
         <w:rPr>
           <w:b/>
@@ -800,76 +669,11 @@
         </w:rPr>
         <w:t>header</w:t>
       </w:r>
-      <w:proofErr w:type="spellEnd"/>
-      <w:r>
-        <w:rPr>
-          <w:highlight w:val="green"/>
-        </w:rPr>
-        <w:t xml:space="preserve"> должен быть выполнен в виде картинки (возможен внешний </w:t>
-      </w:r>
-      <w:proofErr w:type="spellStart"/>
-      <w:r>
-        <w:rPr>
-          <w:highlight w:val="green"/>
-        </w:rPr>
-        <w:t>div</w:t>
-      </w:r>
-      <w:proofErr w:type="spellEnd"/>
-      <w:r>
-        <w:rPr>
-          <w:highlight w:val="green"/>
-        </w:rPr>
-        <w:t>). Д</w:t>
-      </w:r>
-      <w:bookmarkStart w:id="3" w:name="_GoBack"/>
-      <w:bookmarkEnd w:id="3"/>
-      <w:r>
-        <w:rPr>
-          <w:highlight w:val="green"/>
-        </w:rPr>
-        <w:t xml:space="preserve">ля картинки обязательно наличие </w:t>
-      </w:r>
-      <w:proofErr w:type="spellStart"/>
-      <w:r>
-        <w:rPr>
-          <w:highlight w:val="green"/>
-        </w:rPr>
-        <w:t>width</w:t>
-      </w:r>
-      <w:proofErr w:type="spellEnd"/>
-      <w:r>
-        <w:rPr>
-          <w:highlight w:val="green"/>
-        </w:rPr>
-        <w:t xml:space="preserve">, </w:t>
-      </w:r>
-      <w:proofErr w:type="spellStart"/>
-      <w:r>
-        <w:rPr>
-          <w:highlight w:val="green"/>
-        </w:rPr>
-        <w:t>height</w:t>
-      </w:r>
-      <w:proofErr w:type="spellEnd"/>
-      <w:r>
-        <w:rPr>
-          <w:highlight w:val="green"/>
-        </w:rPr>
-        <w:t xml:space="preserve"> и </w:t>
-      </w:r>
-      <w:proofErr w:type="spellStart"/>
-      <w:r>
-        <w:rPr>
-          <w:highlight w:val="green"/>
-        </w:rPr>
-        <w:t>alt</w:t>
-      </w:r>
-      <w:proofErr w:type="spellEnd"/>
-      <w:r>
-        <w:rPr>
-          <w:highlight w:val="green"/>
-        </w:rPr>
-        <w:t>.</w:t>
+      <w:r>
+        <w:rPr>
+          <w:highlight w:val="green"/>
+        </w:rPr>
+        <w:t xml:space="preserve"> должен быть выполнен в виде картинки (возможен внешний div). Для картинки обязательно наличие width, height и alt.</w:t>
       </w:r>
     </w:p>
     <w:p>
@@ -883,6 +687,9 @@
     <w:p>
       <w:pPr>
         <w:ind w:left="720" w:hanging="360"/>
+        <w:rPr>
+          <w:lang w:val="uk-UA"/>
+        </w:rPr>
       </w:pPr>
       <w:r>
         <w:rPr>
@@ -903,32 +710,20 @@
       <w:r>
         <w:t xml:space="preserve">Номера телефонов в области </w:t>
       </w:r>
-      <w:proofErr w:type="spellStart"/>
       <w:r>
         <w:rPr>
           <w:b/>
         </w:rPr>
         <w:t>header</w:t>
       </w:r>
-      <w:proofErr w:type="spellEnd"/>
-      <w:r>
-        <w:t xml:space="preserve"> должны быть сверстаны текстом с подключенным шрифтом. Шрифт подключать при помощи CSS-свойства @</w:t>
-      </w:r>
-      <w:proofErr w:type="spellStart"/>
-      <w:r>
-        <w:t>font-face</w:t>
-      </w:r>
-      <w:proofErr w:type="spellEnd"/>
-      <w:r>
-        <w:t xml:space="preserve">. Подключение должно быть </w:t>
-      </w:r>
-      <w:proofErr w:type="spellStart"/>
-      <w:r>
-        <w:t>кроссбраузерным</w:t>
-      </w:r>
-      <w:proofErr w:type="spellEnd"/>
-      <w:r>
-        <w:t>.</w:t>
+      <w:r>
+        <w:t xml:space="preserve"> должны быть сверстаны текстом с подключенным шрифтом. Шрифт подключать при помощи CSS-свойства @font-face. Подключение должно быть кроссбраузерным.</w:t>
+      </w:r>
+      <w:r>
+        <w:rPr>
+          <w:lang w:val="uk-UA"/>
+        </w:rPr>
+        <w:t xml:space="preserve"> аа</w:t>
       </w:r>
     </w:p>
     <w:p>
@@ -948,7 +743,7 @@
 </file>
 
 <file path=word/numbering.xml><?xml version="1.0" encoding="utf-8"?>
-<w:numbering xmlns:wpc="http://schemas.microsoft.com/office/word/2010/wordprocessingCanvas" xmlns:cx="http://schemas.microsoft.com/office/drawing/2014/chartex" xmlns:cx1="http://schemas.microsoft.com/office/drawing/2015/9/8/chartex" xmlns:cx2="http://schemas.microsoft.com/office/drawing/2015/10/21/chartex" xmlns:cx3="http://schemas.microsoft.com/office/drawing/2016/5/9/chartex" xmlns:cx4="http://schemas.microsoft.com/office/drawing/2016/5/10/chartex" xmlns:cx5="http://schemas.microsoft.com/office/drawing/2016/5/11/chartex" xmlns:cx6="http://schemas.microsoft.com/office/drawing/2016/5/12/chartex" xmlns:cx7="http://schemas.microsoft.com/office/drawing/2016/5/13/chartex" xmlns:cx8="http://schemas.microsoft.com/office/drawing/2016/5/14/chartex" xmlns:mc="http://schemas.openxmlformats.org/markup-compatibility/2006" xmlns:aink="http://schemas.microsoft.com/office/drawing/2016/ink" xmlns:am3d="http://schemas.microsoft.com/office/drawing/2017/model3d" xmlns:o="urn:schemas-microsoft-com:office:office" xmlns:r="http://schemas.openxmlformats.org/officeDocument/2006/relationships" xmlns:m="http://schemas.openxmlformats.org/officeDocument/2006/math" xmlns:v="urn:schemas-microsoft-com:vml" xmlns:wp14="http://schemas.microsoft.com/office/word/2010/wordprocessingDrawing" xmlns:wp="http://schemas.openxmlformats.org/drawingml/2006/wordprocessingDrawing" xmlns:w10="urn:schemas-microsoft-com:office:word" xmlns:w="http://schemas.openxmlformats.org/wordprocessingml/2006/main" xmlns:w14="http://schemas.microsoft.com/office/word/2010/wordml" xmlns:w15="http://schemas.microsoft.com/office/word/2012/wordml" xmlns:w16cex="http://schemas.microsoft.com/office/word/2018/wordml/cex" xmlns:w16cid="http://schemas.microsoft.com/office/word/2016/wordml/cid" xmlns:w16="http://schemas.microsoft.com/office/word/2018/wordml" xmlns:w16se="http://schemas.microsoft.com/office/word/2015/wordml/symex" xmlns:wpg="http://schemas.microsoft.com/office/word/2010/wordprocessingGroup" xmlns:wpi="http://schemas.microsoft.com/office/word/2010/wordprocessingInk" xmlns:wne="http://schemas.microsoft.com/office/word/2006/wordml" xmlns:wps="http://schemas.microsoft.com/office/word/2010/wordprocessingShape" mc:Ignorable="w14 w15 w16se w16cid w16 w16cex wp14">
+<w:numbering xmlns:wpc="http://schemas.microsoft.com/office/word/2010/wordprocessingCanvas" xmlns:cx="http://schemas.microsoft.com/office/drawing/2014/chartex" xmlns:cx1="http://schemas.microsoft.com/office/drawing/2015/9/8/chartex" xmlns:cx2="http://schemas.microsoft.com/office/drawing/2015/10/21/chartex" xmlns:cx3="http://schemas.microsoft.com/office/drawing/2016/5/9/chartex" xmlns:cx4="http://schemas.microsoft.com/office/drawing/2016/5/10/chartex" xmlns:cx5="http://schemas.microsoft.com/office/drawing/2016/5/11/chartex" xmlns:cx6="http://schemas.microsoft.com/office/drawing/2016/5/12/chartex" xmlns:cx7="http://schemas.microsoft.com/office/drawing/2016/5/13/chartex" xmlns:cx8="http://schemas.microsoft.com/office/drawing/2016/5/14/chartex" xmlns:mc="http://schemas.openxmlformats.org/markup-compatibility/2006" xmlns:aink="http://schemas.microsoft.com/office/drawing/2016/ink" xmlns:am3d="http://schemas.microsoft.com/office/drawing/2017/model3d" xmlns:o="urn:schemas-microsoft-com:office:office" xmlns:oel="http://schemas.microsoft.com/office/2019/extlst" xmlns:r="http://schemas.openxmlformats.org/officeDocument/2006/relationships" xmlns:m="http://schemas.openxmlformats.org/officeDocument/2006/math" xmlns:v="urn:schemas-microsoft-com:vml" xmlns:wp14="http://schemas.microsoft.com/office/word/2010/wordprocessingDrawing" xmlns:wp="http://schemas.openxmlformats.org/drawingml/2006/wordprocessingDrawing" xmlns:w10="urn:schemas-microsoft-com:office:word" xmlns:w="http://schemas.openxmlformats.org/wordprocessingml/2006/main" xmlns:w14="http://schemas.microsoft.com/office/word/2010/wordml" xmlns:w15="http://schemas.microsoft.com/office/word/2012/wordml" xmlns:w16cex="http://schemas.microsoft.com/office/word/2018/wordml/cex" xmlns:w16cid="http://schemas.microsoft.com/office/word/2016/wordml/cid" xmlns:w16="http://schemas.microsoft.com/office/word/2018/wordml" xmlns:w16sdtdh="http://schemas.microsoft.com/office/word/2020/wordml/sdtdatahash" xmlns:w16se="http://schemas.microsoft.com/office/word/2015/wordml/symex" xmlns:wpg="http://schemas.microsoft.com/office/word/2010/wordprocessingGroup" xmlns:wpi="http://schemas.microsoft.com/office/word/2010/wordprocessingInk" xmlns:wne="http://schemas.microsoft.com/office/word/2006/wordml" xmlns:wps="http://schemas.microsoft.com/office/word/2010/wordprocessingShape" mc:Ignorable="w14 w15 w16se w16cid w16 w16cex w16sdtdh wp14">
   <w:abstractNum w:abstractNumId="0" w15:restartNumberingAfterBreak="0">
     <w:nsid w:val="197B4BF2"/>
     <w:multiLevelType w:val="hybridMultilevel"/>
@@ -1037,14 +832,14 @@
       </w:pPr>
     </w:lvl>
   </w:abstractNum>
-  <w:num w:numId="1">
+  <w:num w:numId="1" w16cid:durableId="281767048">
     <w:abstractNumId w:val="0"/>
   </w:num>
 </w:numbering>
 </file>
 
 <file path=word/styles.xml><?xml version="1.0" encoding="utf-8"?>
-<w:styles xmlns:mc="http://schemas.openxmlformats.org/markup-compatibility/2006" xmlns:r="http://schemas.openxmlformats.org/officeDocument/2006/relationships" xmlns:w="http://schemas.openxmlformats.org/wordprocessingml/2006/main" xmlns:w14="http://schemas.microsoft.com/office/word/2010/wordml" xmlns:w15="http://schemas.microsoft.com/office/word/2012/wordml" xmlns:w16cex="http://schemas.microsoft.com/office/word/2018/wordml/cex" xmlns:w16cid="http://schemas.microsoft.com/office/word/2016/wordml/cid" xmlns:w16="http://schemas.microsoft.com/office/word/2018/wordml" xmlns:w16se="http://schemas.microsoft.com/office/word/2015/wordml/symex" mc:Ignorable="w14 w15 w16se w16cid w16 w16cex">
+<w:styles xmlns:mc="http://schemas.openxmlformats.org/markup-compatibility/2006" xmlns:r="http://schemas.openxmlformats.org/officeDocument/2006/relationships" xmlns:w="http://schemas.openxmlformats.org/wordprocessingml/2006/main" xmlns:w14="http://schemas.microsoft.com/office/word/2010/wordml" xmlns:w15="http://schemas.microsoft.com/office/word/2012/wordml" xmlns:w16cex="http://schemas.microsoft.com/office/word/2018/wordml/cex" xmlns:w16cid="http://schemas.microsoft.com/office/word/2016/wordml/cid" xmlns:w16="http://schemas.microsoft.com/office/word/2018/wordml" xmlns:w16sdtdh="http://schemas.microsoft.com/office/word/2020/wordml/sdtdatahash" xmlns:w16se="http://schemas.microsoft.com/office/word/2015/wordml/symex" mc:Ignorable="w14 w15 w16se w16cid w16 w16cex w16sdtdh">
   <w:docDefaults>
     <w:rPrDefault>
       <w:rPr>
@@ -1174,6 +969,7 @@
     <w:lsdException w:name="HTML Sample" w:semiHidden="1" w:unhideWhenUsed="1"/>
     <w:lsdException w:name="HTML Typewriter" w:semiHidden="1" w:unhideWhenUsed="1"/>
     <w:lsdException w:name="HTML Variable" w:semiHidden="1" w:unhideWhenUsed="1"/>
+    <w:lsdException w:name="Normal Table" w:semiHidden="1" w:unhideWhenUsed="1"/>
     <w:lsdException w:name="annotation subject" w:semiHidden="1" w:unhideWhenUsed="1"/>
     <w:lsdException w:name="No List" w:semiHidden="1" w:unhideWhenUsed="1"/>
     <w:lsdException w:name="Outline List 1" w:semiHidden="1" w:unhideWhenUsed="1"/>
@@ -1220,8 +1016,10 @@
     <w:lsdException w:name="Table Subtle 2" w:semiHidden="1" w:unhideWhenUsed="1"/>
     <w:lsdException w:name="Table Web 1" w:semiHidden="1" w:unhideWhenUsed="1"/>
     <w:lsdException w:name="Table Web 2" w:semiHidden="1" w:unhideWhenUsed="1"/>
+    <w:lsdException w:name="Table Web 3" w:semiHidden="1" w:unhideWhenUsed="1"/>
     <w:lsdException w:name="Balloon Text" w:semiHidden="1" w:unhideWhenUsed="1"/>
     <w:lsdException w:name="Table Grid" w:uiPriority="39"/>
+    <w:lsdException w:name="Table Theme" w:semiHidden="1" w:unhideWhenUsed="1"/>
     <w:lsdException w:name="Placeholder Text" w:semiHidden="1"/>
     <w:lsdException w:name="No Spacing" w:uiPriority="1" w:qFormat="1"/>
     <w:lsdException w:name="Light Shading" w:uiPriority="60"/>

</xml_diff>